<commit_message>
Update to ver 0,4
Clean the code
Userfriendly messageboces
</commit_message>
<xml_diff>
--- a/Compilers Dokumentacio.docx
+++ b/Compilers Dokumentacio.docx
@@ -894,10 +894,174 @@
         <w:rPr>
           <w:rFonts w:ascii="Times New Roman" w:hAnsi="Times New Roman" w:cs="Times New Roman"/>
         </w:rPr>
-        <w:t xml:space="preserve"> datasourcekent.</w:t>
+        <w:t xml:space="preserve"> </w:t>
+      </w:r>
+      <w:proofErr w:type="spellStart"/>
+      <w:r>
+        <w:rPr>
+          <w:rFonts w:ascii="Times New Roman" w:hAnsi="Times New Roman" w:cs="Times New Roman"/>
+        </w:rPr>
+        <w:t>datasourcekent</w:t>
+      </w:r>
+      <w:proofErr w:type="spellEnd"/>
+      <w:r>
+        <w:rPr>
+          <w:rFonts w:ascii="Times New Roman" w:hAnsi="Times New Roman" w:cs="Times New Roman"/>
+        </w:rPr>
+        <w:t>.</w:t>
+      </w:r>
+    </w:p>
+    <w:p>
+      <w:pPr>
+        <w:jc w:val="center"/>
+        <w:rPr>
+          <w:rFonts w:ascii="Times New Roman" w:hAnsi="Times New Roman" w:cs="Times New Roman"/>
+        </w:rPr>
+      </w:pPr>
+      <w:r>
+        <w:rPr>
+          <w:rFonts w:ascii="Times New Roman" w:hAnsi="Times New Roman" w:cs="Times New Roman"/>
+        </w:rPr>
+        <w:t xml:space="preserve">Lehetőségünk van az output </w:t>
+      </w:r>
+      <w:proofErr w:type="spellStart"/>
+      <w:r>
+        <w:rPr>
+          <w:rFonts w:ascii="Times New Roman" w:hAnsi="Times New Roman" w:cs="Times New Roman"/>
+        </w:rPr>
+        <w:t>egybőli</w:t>
+      </w:r>
+      <w:proofErr w:type="spellEnd"/>
+      <w:r>
+        <w:rPr>
+          <w:rFonts w:ascii="Times New Roman" w:hAnsi="Times New Roman" w:cs="Times New Roman"/>
+        </w:rPr>
+        <w:t xml:space="preserve"> </w:t>
+      </w:r>
+      <w:proofErr w:type="spellStart"/>
+      <w:r>
+        <w:rPr>
+          <w:rFonts w:ascii="Times New Roman" w:hAnsi="Times New Roman" w:cs="Times New Roman"/>
+        </w:rPr>
+        <w:t>szerkeztésére</w:t>
+      </w:r>
+      <w:proofErr w:type="spellEnd"/>
+      <w:r>
+        <w:rPr>
+          <w:rFonts w:ascii="Times New Roman" w:hAnsi="Times New Roman" w:cs="Times New Roman"/>
+        </w:rPr>
+        <w:t xml:space="preserve"> is, kényelmesen, egy </w:t>
+      </w:r>
+      <w:proofErr w:type="spellStart"/>
+      <w:r>
+        <w:rPr>
+          <w:rFonts w:ascii="Times New Roman" w:hAnsi="Times New Roman" w:cs="Times New Roman"/>
+        </w:rPr>
+        <w:t>szerkezthető</w:t>
+      </w:r>
+      <w:proofErr w:type="spellEnd"/>
+      <w:r>
+        <w:rPr>
+          <w:rFonts w:ascii="Times New Roman" w:hAnsi="Times New Roman" w:cs="Times New Roman"/>
+        </w:rPr>
+        <w:t xml:space="preserve"> </w:t>
+      </w:r>
+      <w:proofErr w:type="spellStart"/>
+      <w:r>
+        <w:rPr>
+          <w:rFonts w:ascii="Times New Roman" w:hAnsi="Times New Roman" w:cs="Times New Roman"/>
+        </w:rPr>
+        <w:t>textboxban</w:t>
+      </w:r>
+      <w:proofErr w:type="spellEnd"/>
+      <w:r>
+        <w:rPr>
+          <w:rFonts w:ascii="Times New Roman" w:hAnsi="Times New Roman" w:cs="Times New Roman"/>
+        </w:rPr>
+        <w:t xml:space="preserve"> mindent megtalálunk.</w:t>
+      </w:r>
+    </w:p>
+    <w:p>
+      <w:pPr>
+        <w:jc w:val="center"/>
+        <w:rPr>
+          <w:rFonts w:ascii="Times New Roman" w:hAnsi="Times New Roman" w:cs="Times New Roman"/>
+        </w:rPr>
+      </w:pPr>
+      <w:proofErr w:type="spellStart"/>
+      <w:r>
+        <w:rPr>
+          <w:rFonts w:ascii="Times New Roman" w:hAnsi="Times New Roman" w:cs="Times New Roman"/>
+        </w:rPr>
+        <w:t>Messageboxokkal</w:t>
+      </w:r>
+      <w:proofErr w:type="spellEnd"/>
+      <w:r>
+        <w:rPr>
+          <w:rFonts w:ascii="Times New Roman" w:hAnsi="Times New Roman" w:cs="Times New Roman"/>
+        </w:rPr>
+        <w:t xml:space="preserve"> </w:t>
+      </w:r>
+      <w:proofErr w:type="spellStart"/>
+      <w:r>
+        <w:rPr>
+          <w:rFonts w:ascii="Times New Roman" w:hAnsi="Times New Roman" w:cs="Times New Roman"/>
+        </w:rPr>
+        <w:t>usernrek</w:t>
+      </w:r>
+      <w:proofErr w:type="spellEnd"/>
+      <w:r>
+        <w:rPr>
+          <w:rFonts w:ascii="Times New Roman" w:hAnsi="Times New Roman" w:cs="Times New Roman"/>
+        </w:rPr>
+        <w:t xml:space="preserve"> </w:t>
+      </w:r>
+      <w:proofErr w:type="spellStart"/>
+      <w:r>
+        <w:rPr>
+          <w:rFonts w:ascii="Times New Roman" w:hAnsi="Times New Roman" w:cs="Times New Roman"/>
+        </w:rPr>
+        <w:t>visszajelzesek</w:t>
       </w:r>
       <w:bookmarkStart w:id="0" w:name="_GoBack"/>
       <w:bookmarkEnd w:id="0"/>
+      <w:proofErr w:type="spellEnd"/>
+    </w:p>
+    <w:p>
+      <w:pPr>
+        <w:jc w:val="center"/>
+        <w:rPr>
+          <w:rFonts w:ascii="Times New Roman" w:hAnsi="Times New Roman" w:cs="Times New Roman"/>
+        </w:rPr>
+      </w:pPr>
+      <w:r>
+        <w:rPr>
+          <w:rFonts w:ascii="Times New Roman" w:hAnsi="Times New Roman" w:cs="Times New Roman"/>
+        </w:rPr>
+        <w:t xml:space="preserve">„Okos” file </w:t>
+      </w:r>
+      <w:proofErr w:type="gramStart"/>
+      <w:r>
+        <w:rPr>
+          <w:rFonts w:ascii="Times New Roman" w:hAnsi="Times New Roman" w:cs="Times New Roman"/>
+        </w:rPr>
+        <w:t>mentés ,</w:t>
+      </w:r>
+      <w:proofErr w:type="gramEnd"/>
+      <w:r>
+        <w:rPr>
+          <w:rFonts w:ascii="Times New Roman" w:hAnsi="Times New Roman" w:cs="Times New Roman"/>
+        </w:rPr>
+        <w:t xml:space="preserve"> ha egyből mentünk, temp.csv b menti ha nem akkor a kiböngészett helyen írogatja felül a fileunkat.</w:t>
+      </w:r>
+    </w:p>
+    <w:p>
+      <w:pPr>
+        <w:jc w:val="center"/>
+        <w:rPr>
+          <w:rFonts w:ascii="Times New Roman" w:hAnsi="Times New Roman" w:cs="Times New Roman"/>
+        </w:rPr>
+      </w:pPr>
     </w:p>
     <w:p>
       <w:pPr>

</xml_diff>

<commit_message>
update to ver 0.6 debug phase
</commit_message>
<xml_diff>
--- a/Compilers Dokumentacio.docx
+++ b/Compilers Dokumentacio.docx
@@ -333,7 +333,7 @@
           <w:noProof/>
         </w:rPr>
         <w:drawing>
-          <wp:anchor distT="0" distB="0" distL="114300" distR="114300" simplePos="0" relativeHeight="251657728" behindDoc="0" locked="0" layoutInCell="1" allowOverlap="1" wp14:anchorId="069CAD8E" wp14:editId="4FDA8501">
+          <wp:anchor distT="0" distB="0" distL="114300" distR="114300" simplePos="0" relativeHeight="251658752" behindDoc="0" locked="0" layoutInCell="1" allowOverlap="1" wp14:anchorId="069CAD8E" wp14:editId="4FDA8501">
             <wp:simplePos x="0" y="0"/>
             <wp:positionH relativeFrom="column">
               <wp:posOffset>5080</wp:posOffset>
@@ -1066,8 +1066,148 @@
         </w:rPr>
         <w:t>Amíg a felhasználó nem töltötte be a szabály táblázatot, addig nem tud analizálni sem.</w:t>
       </w:r>
+    </w:p>
+    <w:p>
+      <w:pPr>
+        <w:jc w:val="center"/>
+        <w:rPr>
+          <w:rFonts w:ascii="Times New Roman" w:hAnsi="Times New Roman" w:cs="Times New Roman"/>
+        </w:rPr>
+      </w:pPr>
+      <w:r>
+        <w:rPr>
+          <w:rFonts w:ascii="Times New Roman" w:hAnsi="Times New Roman" w:cs="Times New Roman"/>
+        </w:rPr>
+        <w:t xml:space="preserve">Ilyen módon viszont magát a </w:t>
+      </w:r>
+      <w:proofErr w:type="spellStart"/>
+      <w:r>
+        <w:rPr>
+          <w:rFonts w:ascii="Times New Roman" w:hAnsi="Times New Roman" w:cs="Times New Roman"/>
+        </w:rPr>
+        <w:t>datagrid</w:t>
+      </w:r>
+      <w:proofErr w:type="spellEnd"/>
+      <w:r>
+        <w:rPr>
+          <w:rFonts w:ascii="Times New Roman" w:hAnsi="Times New Roman" w:cs="Times New Roman"/>
+        </w:rPr>
+        <w:t xml:space="preserve"> </w:t>
+      </w:r>
+      <w:proofErr w:type="spellStart"/>
+      <w:r>
+        <w:rPr>
+          <w:rFonts w:ascii="Times New Roman" w:hAnsi="Times New Roman" w:cs="Times New Roman"/>
+        </w:rPr>
+        <w:t>view</w:t>
+      </w:r>
+      <w:proofErr w:type="spellEnd"/>
+      <w:r>
+        <w:rPr>
+          <w:rFonts w:ascii="Times New Roman" w:hAnsi="Times New Roman" w:cs="Times New Roman"/>
+        </w:rPr>
+        <w:t xml:space="preserve">-t nem tudtam </w:t>
+      </w:r>
+      <w:proofErr w:type="spellStart"/>
+      <w:r>
+        <w:rPr>
+          <w:rFonts w:ascii="Times New Roman" w:hAnsi="Times New Roman" w:cs="Times New Roman"/>
+        </w:rPr>
+        <w:t>telejs</w:t>
+      </w:r>
+      <w:proofErr w:type="spellEnd"/>
+      <w:r>
+        <w:rPr>
+          <w:rFonts w:ascii="Times New Roman" w:hAnsi="Times New Roman" w:cs="Times New Roman"/>
+        </w:rPr>
+        <w:t xml:space="preserve"> egészében manipulálni, mivel a </w:t>
+      </w:r>
+      <w:proofErr w:type="spellStart"/>
+      <w:r>
+        <w:rPr>
+          <w:rFonts w:ascii="Times New Roman" w:hAnsi="Times New Roman" w:cs="Times New Roman"/>
+        </w:rPr>
+        <w:t>datatablet</w:t>
+      </w:r>
+      <w:proofErr w:type="spellEnd"/>
+      <w:r>
+        <w:rPr>
+          <w:rFonts w:ascii="Times New Roman" w:hAnsi="Times New Roman" w:cs="Times New Roman"/>
+        </w:rPr>
+        <w:t xml:space="preserve"> átadva neki, nem jönnek létre sem a </w:t>
+      </w:r>
+      <w:proofErr w:type="spellStart"/>
+      <w:r>
+        <w:rPr>
+          <w:rFonts w:ascii="Times New Roman" w:hAnsi="Times New Roman" w:cs="Times New Roman"/>
+        </w:rPr>
+        <w:t>headerjei</w:t>
+      </w:r>
+      <w:proofErr w:type="spellEnd"/>
+      <w:r>
+        <w:rPr>
+          <w:rFonts w:ascii="Times New Roman" w:hAnsi="Times New Roman" w:cs="Times New Roman"/>
+        </w:rPr>
+        <w:t xml:space="preserve"> sem a soraira, oszlopaira nem lehet hivatkozni közvetlenül.</w:t>
+      </w:r>
       <w:bookmarkStart w:id="0" w:name="_GoBack"/>
       <w:bookmarkEnd w:id="0"/>
+    </w:p>
+    <w:p>
+      <w:pPr>
+        <w:jc w:val="center"/>
+        <w:rPr>
+          <w:rFonts w:ascii="Times New Roman" w:hAnsi="Times New Roman" w:cs="Times New Roman"/>
+        </w:rPr>
+      </w:pPr>
+      <w:r>
+        <w:rPr>
+          <w:rFonts w:ascii="Times New Roman" w:hAnsi="Times New Roman" w:cs="Times New Roman"/>
+        </w:rPr>
+        <w:t xml:space="preserve">A </w:t>
+      </w:r>
+      <w:proofErr w:type="spellStart"/>
+      <w:r>
+        <w:rPr>
+          <w:rFonts w:ascii="Times New Roman" w:hAnsi="Times New Roman" w:cs="Times New Roman"/>
+        </w:rPr>
+        <w:t>dataTable</w:t>
+      </w:r>
+      <w:proofErr w:type="spellEnd"/>
+      <w:r>
+        <w:rPr>
+          <w:rFonts w:ascii="Times New Roman" w:hAnsi="Times New Roman" w:cs="Times New Roman"/>
+        </w:rPr>
+        <w:t xml:space="preserve"> egyfajta </w:t>
+      </w:r>
+      <w:proofErr w:type="spellStart"/>
+      <w:r>
+        <w:rPr>
+          <w:rFonts w:ascii="Times New Roman" w:hAnsi="Times New Roman" w:cs="Times New Roman"/>
+        </w:rPr>
+        <w:t>összekötö</w:t>
+      </w:r>
+      <w:proofErr w:type="spellEnd"/>
+      <w:r>
+        <w:rPr>
+          <w:rFonts w:ascii="Times New Roman" w:hAnsi="Times New Roman" w:cs="Times New Roman"/>
+        </w:rPr>
+        <w:t xml:space="preserve"> szerepét tölti be az adat és a </w:t>
+      </w:r>
+      <w:proofErr w:type="spellStart"/>
+      <w:r>
+        <w:rPr>
+          <w:rFonts w:ascii="Times New Roman" w:hAnsi="Times New Roman" w:cs="Times New Roman"/>
+        </w:rPr>
+        <w:t>dataGridView</w:t>
+      </w:r>
+      <w:proofErr w:type="spellEnd"/>
+      <w:r>
+        <w:rPr>
+          <w:rFonts w:ascii="Times New Roman" w:hAnsi="Times New Roman" w:cs="Times New Roman"/>
+        </w:rPr>
+        <w:t xml:space="preserve"> között.</w:t>
+      </w:r>
     </w:p>
     <w:p>
       <w:pPr>

</xml_diff>

<commit_message>
update to ver 1.0
Finnaly a stable, user friendlym doof proof solution released.
</commit_message>
<xml_diff>
--- a/Compilers Dokumentacio.docx
+++ b/Compilers Dokumentacio.docx
@@ -206,14 +206,50 @@
         <w:rPr>
           <w:rFonts w:ascii="Times New Roman" w:hAnsi="Times New Roman" w:cs="Times New Roman"/>
         </w:rPr>
-        <w:t xml:space="preserve"> Adatbázis beolvasása, az alkalmazásban készített adatbázis kimentése () fájlformátumba.</w:t>
-      </w:r>
-    </w:p>
-    <w:p>
-      <w:pPr>
-        <w:jc w:val="center"/>
-        <w:rPr>
-          <w:rFonts w:ascii="Times New Roman" w:hAnsi="Times New Roman" w:cs="Times New Roman"/>
+        <w:t xml:space="preserve"> Adatbázis beolvasása, az alkalmazásban készített adatbázis kimentése</w:t>
+      </w:r>
+      <w:r>
+        <w:rPr>
+          <w:rFonts w:ascii="Times New Roman" w:hAnsi="Times New Roman" w:cs="Times New Roman"/>
+        </w:rPr>
+        <w:t xml:space="preserve"> </w:t>
+      </w:r>
+      <w:proofErr w:type="spellStart"/>
+      <w:proofErr w:type="gramStart"/>
+      <w:r>
+        <w:rPr>
+          <w:rFonts w:ascii="Times New Roman" w:hAnsi="Times New Roman" w:cs="Times New Roman"/>
+          <w:b/>
+        </w:rPr>
+        <w:t>csv</w:t>
+      </w:r>
+      <w:proofErr w:type="spellEnd"/>
+      <w:r>
+        <w:rPr>
+          <w:rFonts w:ascii="Times New Roman" w:hAnsi="Times New Roman" w:cs="Times New Roman"/>
+        </w:rPr>
+        <w:t xml:space="preserve"> </w:t>
+      </w:r>
+      <w:r>
+        <w:rPr>
+          <w:rFonts w:ascii="Times New Roman" w:hAnsi="Times New Roman" w:cs="Times New Roman"/>
+        </w:rPr>
+        <w:t xml:space="preserve"> fájlformátumba</w:t>
+      </w:r>
+      <w:proofErr w:type="gramEnd"/>
+      <w:r>
+        <w:rPr>
+          <w:rFonts w:ascii="Times New Roman" w:hAnsi="Times New Roman" w:cs="Times New Roman"/>
+        </w:rPr>
+        <w:t>.</w:t>
+      </w:r>
+    </w:p>
+    <w:p>
+      <w:pPr>
+        <w:jc w:val="center"/>
+        <w:rPr>
+          <w:rFonts w:ascii="Times New Roman" w:hAnsi="Times New Roman" w:cs="Times New Roman"/>
+          <w:noProof/>
         </w:rPr>
       </w:pPr>
       <w:r>
@@ -399,7 +435,19 @@
         <w:rPr>
           <w:rFonts w:ascii="Times New Roman" w:hAnsi="Times New Roman" w:cs="Times New Roman"/>
         </w:rPr>
-        <w:t>megjleneíteni</w:t>
+        <w:t>meg</w:t>
+      </w:r>
+      <w:r>
+        <w:rPr>
+          <w:rFonts w:ascii="Times New Roman" w:hAnsi="Times New Roman" w:cs="Times New Roman"/>
+        </w:rPr>
+        <w:t>i</w:t>
+      </w:r>
+      <w:r>
+        <w:rPr>
+          <w:rFonts w:ascii="Times New Roman" w:hAnsi="Times New Roman" w:cs="Times New Roman"/>
+        </w:rPr>
+        <w:t>eleníteni</w:t>
       </w:r>
       <w:proofErr w:type="spellEnd"/>
       <w:r>
@@ -465,34 +513,6 @@
           <w:rFonts w:ascii="Times New Roman" w:hAnsi="Times New Roman" w:cs="Times New Roman"/>
         </w:rPr>
         <w:t xml:space="preserve"> kiegészíti a lekérdezést.</w:t>
-      </w:r>
-    </w:p>
-    <w:p>
-      <w:pPr>
-        <w:jc w:val="center"/>
-        <w:rPr>
-          <w:rFonts w:ascii="Times New Roman" w:hAnsi="Times New Roman" w:cs="Times New Roman"/>
-        </w:rPr>
-      </w:pPr>
-      <w:r>
-        <w:rPr>
-          <w:rFonts w:ascii="Times New Roman" w:hAnsi="Times New Roman" w:cs="Times New Roman"/>
-        </w:rPr>
-        <w:t xml:space="preserve">hülye biztos, le </w:t>
-      </w:r>
-      <w:proofErr w:type="spellStart"/>
-      <w:r>
-        <w:rPr>
-          <w:rFonts w:ascii="Times New Roman" w:hAnsi="Times New Roman" w:cs="Times New Roman"/>
-        </w:rPr>
-        <w:t>vna</w:t>
-      </w:r>
-      <w:proofErr w:type="spellEnd"/>
-      <w:r>
-        <w:rPr>
-          <w:rFonts w:ascii="Times New Roman" w:hAnsi="Times New Roman" w:cs="Times New Roman"/>
-        </w:rPr>
-        <w:t xml:space="preserve"> kezelve ez az</w:t>
       </w:r>
     </w:p>
     <w:p>
@@ -1050,7 +1070,67 @@
         <w:rPr>
           <w:rFonts w:ascii="Times New Roman" w:hAnsi="Times New Roman" w:cs="Times New Roman"/>
         </w:rPr>
-        <w:t xml:space="preserve"> ha egyből mentünk, temp.csv b menti ha nem akkor a kiböngészett helyen írogatja felül a fileunkat.</w:t>
+        <w:t xml:space="preserve"> ha egyből mentünk, temp.csv b menti ha nem akkor a</w:t>
+      </w:r>
+      <w:r>
+        <w:rPr>
+          <w:rFonts w:ascii="Times New Roman" w:hAnsi="Times New Roman" w:cs="Times New Roman"/>
+        </w:rPr>
+        <w:t xml:space="preserve">z előzőleg választott, </w:t>
+      </w:r>
+      <w:r>
+        <w:rPr>
+          <w:rFonts w:ascii="Times New Roman" w:hAnsi="Times New Roman" w:cs="Times New Roman"/>
+        </w:rPr>
+        <w:t>kiböngészett helyen írogatja felül a fileunkat.</w:t>
+      </w:r>
+    </w:p>
+    <w:p>
+      <w:pPr>
+        <w:jc w:val="center"/>
+        <w:rPr>
+          <w:rFonts w:ascii="Times New Roman" w:hAnsi="Times New Roman" w:cs="Times New Roman"/>
+        </w:rPr>
+      </w:pPr>
+      <w:r>
+        <w:rPr>
+          <w:rFonts w:ascii="Times New Roman" w:hAnsi="Times New Roman" w:cs="Times New Roman"/>
+        </w:rPr>
+        <w:t xml:space="preserve">Mentés előtt </w:t>
+      </w:r>
+      <w:proofErr w:type="spellStart"/>
+      <w:r>
+        <w:rPr>
+          <w:rFonts w:ascii="Times New Roman" w:hAnsi="Times New Roman" w:cs="Times New Roman"/>
+        </w:rPr>
+        <w:t>kiűríti</w:t>
+      </w:r>
+      <w:proofErr w:type="spellEnd"/>
+      <w:r>
+        <w:rPr>
+          <w:rFonts w:ascii="Times New Roman" w:hAnsi="Times New Roman" w:cs="Times New Roman"/>
+        </w:rPr>
+        <w:t xml:space="preserve"> a kimeneti file-t, hogy a többszörös mentés következtében ne történjen </w:t>
+      </w:r>
+      <w:proofErr w:type="spellStart"/>
+      <w:r>
+        <w:rPr>
+          <w:rFonts w:ascii="Times New Roman" w:hAnsi="Times New Roman" w:cs="Times New Roman"/>
+        </w:rPr>
+        <w:t>dupl</w:t>
+      </w:r>
+      <w:r>
+        <w:rPr>
+          <w:rFonts w:ascii="Times New Roman" w:hAnsi="Times New Roman" w:cs="Times New Roman"/>
+        </w:rPr>
+        <w:t>ikálódás</w:t>
+      </w:r>
+      <w:proofErr w:type="spellEnd"/>
+      <w:r>
+        <w:rPr>
+          <w:rFonts w:ascii="Times New Roman" w:hAnsi="Times New Roman" w:cs="Times New Roman"/>
+        </w:rPr>
+        <w:t>.</w:t>
       </w:r>
     </w:p>
     <w:p>
@@ -1149,65 +1229,205 @@
           <w:rFonts w:ascii="Times New Roman" w:hAnsi="Times New Roman" w:cs="Times New Roman"/>
         </w:rPr>
         <w:t xml:space="preserve"> sem a soraira, oszlopaira nem lehet hivatkozni közvetlenül.</w:t>
+      </w:r>
+    </w:p>
+    <w:p>
+      <w:pPr>
+        <w:jc w:val="center"/>
+        <w:rPr>
+          <w:rFonts w:ascii="Times New Roman" w:hAnsi="Times New Roman" w:cs="Times New Roman"/>
+        </w:rPr>
+      </w:pPr>
+      <w:r>
+        <w:rPr>
+          <w:rFonts w:ascii="Times New Roman" w:hAnsi="Times New Roman" w:cs="Times New Roman"/>
+        </w:rPr>
+        <w:t xml:space="preserve">A </w:t>
+      </w:r>
+      <w:proofErr w:type="spellStart"/>
+      <w:r>
+        <w:rPr>
+          <w:rFonts w:ascii="Times New Roman" w:hAnsi="Times New Roman" w:cs="Times New Roman"/>
+        </w:rPr>
+        <w:t>dataTable</w:t>
+      </w:r>
+      <w:proofErr w:type="spellEnd"/>
+      <w:r>
+        <w:rPr>
+          <w:rFonts w:ascii="Times New Roman" w:hAnsi="Times New Roman" w:cs="Times New Roman"/>
+        </w:rPr>
+        <w:t xml:space="preserve"> egyfajta </w:t>
+      </w:r>
+      <w:proofErr w:type="spellStart"/>
+      <w:r>
+        <w:rPr>
+          <w:rFonts w:ascii="Times New Roman" w:hAnsi="Times New Roman" w:cs="Times New Roman"/>
+        </w:rPr>
+        <w:t>összekötö</w:t>
+      </w:r>
+      <w:proofErr w:type="spellEnd"/>
+      <w:r>
+        <w:rPr>
+          <w:rFonts w:ascii="Times New Roman" w:hAnsi="Times New Roman" w:cs="Times New Roman"/>
+        </w:rPr>
+        <w:t xml:space="preserve"> szerepét tölti be az adat és a </w:t>
+      </w:r>
+      <w:proofErr w:type="spellStart"/>
+      <w:r>
+        <w:rPr>
+          <w:rFonts w:ascii="Times New Roman" w:hAnsi="Times New Roman" w:cs="Times New Roman"/>
+        </w:rPr>
+        <w:t>dataGridView</w:t>
+      </w:r>
+      <w:proofErr w:type="spellEnd"/>
+      <w:r>
+        <w:rPr>
+          <w:rFonts w:ascii="Times New Roman" w:hAnsi="Times New Roman" w:cs="Times New Roman"/>
+        </w:rPr>
+        <w:t xml:space="preserve"> között.</w:t>
+      </w:r>
+    </w:p>
+    <w:p>
+      <w:pPr>
+        <w:jc w:val="center"/>
+        <w:rPr>
+          <w:rFonts w:ascii="Times New Roman" w:hAnsi="Times New Roman" w:cs="Times New Roman"/>
+        </w:rPr>
+      </w:pPr>
+      <w:r>
+        <w:rPr>
+          <w:rFonts w:ascii="Times New Roman" w:hAnsi="Times New Roman" w:cs="Times New Roman"/>
+        </w:rPr>
+        <w:t xml:space="preserve">A beviteli mező „hülye biztos” lett, azaz az </w:t>
+      </w:r>
+      <w:proofErr w:type="spellStart"/>
+      <w:r>
+        <w:rPr>
+          <w:rFonts w:ascii="Times New Roman" w:hAnsi="Times New Roman" w:cs="Times New Roman"/>
+        </w:rPr>
+        <w:t>user</w:t>
+      </w:r>
+      <w:proofErr w:type="spellEnd"/>
+      <w:r>
+        <w:rPr>
+          <w:rFonts w:ascii="Times New Roman" w:hAnsi="Times New Roman" w:cs="Times New Roman"/>
+        </w:rPr>
+        <w:t xml:space="preserve"> nyugodtan vihet be szóközöket az inputba, üres mezőre nem engedi tovább, ha pedig épp nem a nyelvtanunknak megfelelő betűt </w:t>
+      </w:r>
+      <w:proofErr w:type="spellStart"/>
+      <w:r>
+        <w:rPr>
+          <w:rFonts w:ascii="Times New Roman" w:hAnsi="Times New Roman" w:cs="Times New Roman"/>
+        </w:rPr>
+        <w:t>űt</w:t>
+      </w:r>
+      <w:proofErr w:type="spellEnd"/>
+      <w:r>
+        <w:rPr>
+          <w:rFonts w:ascii="Times New Roman" w:hAnsi="Times New Roman" w:cs="Times New Roman"/>
+        </w:rPr>
+        <w:t xml:space="preserve"> le (most nálunk i), akkor azt i-</w:t>
+      </w:r>
+      <w:proofErr w:type="spellStart"/>
+      <w:r>
+        <w:rPr>
+          <w:rFonts w:ascii="Times New Roman" w:hAnsi="Times New Roman" w:cs="Times New Roman"/>
+        </w:rPr>
+        <w:t>vé</w:t>
+      </w:r>
+      <w:proofErr w:type="spellEnd"/>
+      <w:r>
+        <w:rPr>
+          <w:rFonts w:ascii="Times New Roman" w:hAnsi="Times New Roman" w:cs="Times New Roman"/>
+        </w:rPr>
+        <w:t xml:space="preserve"> </w:t>
+      </w:r>
+      <w:proofErr w:type="gramStart"/>
+      <w:r>
+        <w:rPr>
+          <w:rFonts w:ascii="Times New Roman" w:hAnsi="Times New Roman" w:cs="Times New Roman"/>
+        </w:rPr>
+        <w:t>alakítja.(</w:t>
+      </w:r>
+      <w:proofErr w:type="gramEnd"/>
+      <w:r>
+        <w:rPr>
+          <w:rFonts w:ascii="Times New Roman" w:hAnsi="Times New Roman" w:cs="Times New Roman"/>
+        </w:rPr>
+        <w:t>a a-z,A-Z,1-9 karaktereket),</w:t>
+      </w:r>
+    </w:p>
+    <w:p>
+      <w:pPr>
+        <w:jc w:val="center"/>
+        <w:rPr>
+          <w:rFonts w:ascii="Times New Roman" w:hAnsi="Times New Roman" w:cs="Times New Roman"/>
+        </w:rPr>
+      </w:pPr>
+      <w:r>
+        <w:rPr>
+          <w:rFonts w:ascii="Times New Roman" w:hAnsi="Times New Roman" w:cs="Times New Roman"/>
+        </w:rPr>
+        <w:t xml:space="preserve">Az </w:t>
+      </w:r>
+      <w:proofErr w:type="spellStart"/>
+      <w:r>
+        <w:rPr>
+          <w:rFonts w:ascii="Times New Roman" w:hAnsi="Times New Roman" w:cs="Times New Roman"/>
+        </w:rPr>
+        <w:t>user</w:t>
+      </w:r>
+      <w:proofErr w:type="spellEnd"/>
+      <w:r>
+        <w:rPr>
+          <w:rFonts w:ascii="Times New Roman" w:hAnsi="Times New Roman" w:cs="Times New Roman"/>
+        </w:rPr>
+        <w:t xml:space="preserve"> </w:t>
+      </w:r>
+      <w:proofErr w:type="spellStart"/>
+      <w:r>
+        <w:rPr>
+          <w:rFonts w:ascii="Times New Roman" w:hAnsi="Times New Roman" w:cs="Times New Roman"/>
+        </w:rPr>
+        <w:t>infromálását</w:t>
+      </w:r>
+      <w:proofErr w:type="spellEnd"/>
+      <w:r>
+        <w:rPr>
+          <w:rFonts w:ascii="Times New Roman" w:hAnsi="Times New Roman" w:cs="Times New Roman"/>
+        </w:rPr>
+        <w:t xml:space="preserve"> a </w:t>
+      </w:r>
+      <w:proofErr w:type="spellStart"/>
+      <w:r>
+        <w:rPr>
+          <w:rFonts w:ascii="Times New Roman" w:hAnsi="Times New Roman" w:cs="Times New Roman"/>
+        </w:rPr>
+        <w:t>Messagebox</w:t>
+      </w:r>
+      <w:proofErr w:type="spellEnd"/>
+      <w:r>
+        <w:rPr>
+          <w:rFonts w:ascii="Times New Roman" w:hAnsi="Times New Roman" w:cs="Times New Roman"/>
+        </w:rPr>
+        <w:t>-ok biztosítják, szinte mindenről kap vissza</w:t>
       </w:r>
       <w:bookmarkStart w:id="0" w:name="_GoBack"/>
       <w:bookmarkEnd w:id="0"/>
-    </w:p>
-    <w:p>
-      <w:pPr>
-        <w:jc w:val="center"/>
-        <w:rPr>
-          <w:rFonts w:ascii="Times New Roman" w:hAnsi="Times New Roman" w:cs="Times New Roman"/>
-        </w:rPr>
-      </w:pPr>
-      <w:r>
-        <w:rPr>
-          <w:rFonts w:ascii="Times New Roman" w:hAnsi="Times New Roman" w:cs="Times New Roman"/>
-        </w:rPr>
-        <w:t xml:space="preserve">A </w:t>
-      </w:r>
-      <w:proofErr w:type="spellStart"/>
-      <w:r>
-        <w:rPr>
-          <w:rFonts w:ascii="Times New Roman" w:hAnsi="Times New Roman" w:cs="Times New Roman"/>
-        </w:rPr>
-        <w:t>dataTable</w:t>
-      </w:r>
-      <w:proofErr w:type="spellEnd"/>
-      <w:r>
-        <w:rPr>
-          <w:rFonts w:ascii="Times New Roman" w:hAnsi="Times New Roman" w:cs="Times New Roman"/>
-        </w:rPr>
-        <w:t xml:space="preserve"> egyfajta </w:t>
-      </w:r>
-      <w:proofErr w:type="spellStart"/>
-      <w:r>
-        <w:rPr>
-          <w:rFonts w:ascii="Times New Roman" w:hAnsi="Times New Roman" w:cs="Times New Roman"/>
-        </w:rPr>
-        <w:t>összekötö</w:t>
-      </w:r>
-      <w:proofErr w:type="spellEnd"/>
-      <w:r>
-        <w:rPr>
-          <w:rFonts w:ascii="Times New Roman" w:hAnsi="Times New Roman" w:cs="Times New Roman"/>
-        </w:rPr>
-        <w:t xml:space="preserve"> szerepét tölti be az adat és a </w:t>
-      </w:r>
-      <w:proofErr w:type="spellStart"/>
-      <w:r>
-        <w:rPr>
-          <w:rFonts w:ascii="Times New Roman" w:hAnsi="Times New Roman" w:cs="Times New Roman"/>
-        </w:rPr>
-        <w:t>dataGridView</w:t>
-      </w:r>
-      <w:proofErr w:type="spellEnd"/>
-      <w:r>
-        <w:rPr>
-          <w:rFonts w:ascii="Times New Roman" w:hAnsi="Times New Roman" w:cs="Times New Roman"/>
-        </w:rPr>
-        <w:t xml:space="preserve"> között.</w:t>
-      </w:r>
+      <w:r>
+        <w:rPr>
+          <w:rFonts w:ascii="Times New Roman" w:hAnsi="Times New Roman" w:cs="Times New Roman"/>
+        </w:rPr>
+        <w:t>jelzést a felhasználó.</w:t>
+      </w:r>
+    </w:p>
+    <w:p>
+      <w:pPr>
+        <w:jc w:val="center"/>
+        <w:rPr>
+          <w:rFonts w:ascii="Times New Roman" w:hAnsi="Times New Roman" w:cs="Times New Roman"/>
+        </w:rPr>
+      </w:pPr>
     </w:p>
     <w:p>
       <w:pPr>

</xml_diff>